<commit_message>
Refactored Car from a ground type to an item.
Benefits of this include no dependency on Groundfactory, no chance for
the exit location and car sprite to mismatch, and better DRY adherence
should more cars need to be added in the future.
</commit_message>
<xml_diff>
--- a/design-docs/A3 dot points.docx
+++ b/design-docs/A3 dot points.docx
@@ -14,6 +14,12 @@
         </w:rPr>
         <w:t>FIT2099 A3 DOTPOINT PLAN</w:t>
       </w:r>
+      <w:r>
+        <w:rPr>
+          <w:lang w:val="en-US"/>
+        </w:rPr>
+        <w:t xml:space="preserve"> – Paul M</w:t>
+      </w:r>
     </w:p>
     <w:p>
       <w:pPr>
@@ -965,15 +971,95 @@
       <w:pPr>
         <w:pStyle w:val="ListParagraph"/>
         <w:numPr>
+          <w:ilvl w:val="0"/>
+          <w:numId w:val="1"/>
+        </w:numPr>
+        <w:rPr>
+          <w:lang w:val="en-US"/>
+        </w:rPr>
+      </w:pPr>
+      <w:r>
+        <w:rPr>
+          <w:lang w:val="en-US"/>
+        </w:rPr>
+        <w:t xml:space="preserve">REVISION – I think I want to make this a </w:t>
+      </w:r>
+      <w:proofErr w:type="spellStart"/>
+      <w:r>
+        <w:rPr>
+          <w:lang w:val="en-US"/>
+        </w:rPr>
+        <w:t>MoveActorAction</w:t>
+      </w:r>
+      <w:proofErr w:type="spellEnd"/>
+      <w:r>
+        <w:rPr>
+          <w:lang w:val="en-US"/>
+        </w:rPr>
+        <w:t xml:space="preserve"> instead. Less hacky, better for duplication if more cars need implementation. Car class and ability to call said action should be tied together.</w:t>
+      </w:r>
+    </w:p>
+    <w:p>
+      <w:pPr>
+        <w:pStyle w:val="ListParagraph"/>
+        <w:numPr>
+          <w:ilvl w:val="0"/>
+          <w:numId w:val="1"/>
+        </w:numPr>
+        <w:rPr>
+          <w:lang w:val="en-US"/>
+        </w:rPr>
+      </w:pPr>
+      <w:r>
+        <w:rPr>
+          <w:lang w:val="en-US"/>
+        </w:rPr>
+        <w:t xml:space="preserve">REWORKED – </w:t>
+      </w:r>
+      <w:proofErr w:type="gramStart"/>
+      <w:r>
+        <w:rPr>
+          <w:lang w:val="en-US"/>
+        </w:rPr>
+        <w:t>it’s</w:t>
+      </w:r>
+      <w:proofErr w:type="gramEnd"/>
+      <w:r>
+        <w:rPr>
+          <w:lang w:val="en-US"/>
+        </w:rPr>
+        <w:t xml:space="preserve"> an item now. Benefits of this include no dependency on </w:t>
+      </w:r>
+      <w:proofErr w:type="spellStart"/>
+      <w:r>
+        <w:rPr>
+          <w:lang w:val="en-US"/>
+        </w:rPr>
+        <w:t>Groundfactory</w:t>
+      </w:r>
+      <w:proofErr w:type="spellEnd"/>
+      <w:r>
+        <w:rPr>
+          <w:lang w:val="en-US"/>
+        </w:rPr>
+        <w:t>, no chance for the exit location and car sprite to mismatch, and better DRY adherence.</w:t>
+      </w:r>
+    </w:p>
+    <w:p>
+      <w:pPr>
+        <w:pStyle w:val="ListParagraph"/>
+        <w:numPr>
           <w:ilvl w:val="1"/>
           <w:numId w:val="1"/>
         </w:numPr>
         <w:rPr>
-          <w:lang w:val="en-US"/>
-        </w:rPr>
-      </w:pPr>
-      <w:r>
-        <w:rPr>
+          <w:strike/>
+          <w:lang w:val="en-US"/>
+        </w:rPr>
+      </w:pPr>
+      <w:r>
+        <w:rPr>
+          <w:strike/>
           <w:lang w:val="en-US"/>
         </w:rPr>
         <w:t>Car will be a ground type at a location on the map.</w:t>
@@ -987,11 +1073,13 @@
           <w:numId w:val="1"/>
         </w:numPr>
         <w:rPr>
-          <w:lang w:val="en-US"/>
-        </w:rPr>
-      </w:pPr>
-      <w:r>
-        <w:rPr>
+          <w:strike/>
+          <w:lang w:val="en-US"/>
+        </w:rPr>
+      </w:pPr>
+      <w:r>
+        <w:rPr>
+          <w:strike/>
           <w:lang w:val="en-US"/>
         </w:rPr>
         <w:t xml:space="preserve">This is because the car itself does not move, and Exit class will be used to travel between maps, and searching for valid Exits in </w:t>
@@ -999,6 +1087,7 @@
       <w:proofErr w:type="spellStart"/>
       <w:r>
         <w:rPr>
+          <w:strike/>
           <w:lang w:val="en-US"/>
         </w:rPr>
         <w:t>processActorTurn</w:t>
@@ -1006,18 +1095,21 @@
       <w:proofErr w:type="spellEnd"/>
       <w:r>
         <w:rPr>
+          <w:strike/>
           <w:lang w:val="en-US"/>
         </w:rPr>
         <w:t xml:space="preserve"> in World searches the current </w:t>
       </w:r>
       <w:r>
         <w:rPr>
+          <w:strike/>
           <w:lang w:val="en-US"/>
         </w:rPr>
         <w:t>L</w:t>
       </w:r>
       <w:r>
         <w:rPr>
+          <w:strike/>
           <w:lang w:val="en-US"/>
         </w:rPr>
         <w:t>ocation for exits</w:t>
@@ -1031,12 +1123,14 @@
           <w:numId w:val="1"/>
         </w:numPr>
         <w:rPr>
+          <w:strike/>
           <w:lang w:val="en-US"/>
         </w:rPr>
       </w:pPr>
       <w:proofErr w:type="gramStart"/>
       <w:r>
         <w:rPr>
+          <w:strike/>
           <w:lang w:val="en-US"/>
         </w:rPr>
         <w:t>Therefore</w:t>
@@ -1044,18 +1138,21 @@
       <w:proofErr w:type="gramEnd"/>
       <w:r>
         <w:rPr>
+          <w:strike/>
           <w:lang w:val="en-US"/>
         </w:rPr>
         <w:t xml:space="preserve"> basing map travel Exits on location will not need a separate new </w:t>
       </w:r>
       <w:r>
         <w:rPr>
+          <w:strike/>
           <w:lang w:val="en-US"/>
         </w:rPr>
         <w:t>implementation of</w:t>
       </w:r>
       <w:r>
         <w:rPr>
+          <w:strike/>
           <w:lang w:val="en-US"/>
         </w:rPr>
         <w:t xml:space="preserve"> Exits, fulfilling DRY.</w:t>
@@ -1069,23 +1166,27 @@
           <w:numId w:val="1"/>
         </w:numPr>
         <w:rPr>
-          <w:lang w:val="en-US"/>
-        </w:rPr>
-      </w:pPr>
-      <w:r>
-        <w:rPr>
+          <w:strike/>
+          <w:lang w:val="en-US"/>
+        </w:rPr>
+      </w:pPr>
+      <w:r>
+        <w:rPr>
+          <w:strike/>
           <w:lang w:val="en-US"/>
         </w:rPr>
         <w:t>At world creation, location of car</w:t>
       </w:r>
       <w:r>
         <w:rPr>
+          <w:strike/>
           <w:lang w:val="en-US"/>
         </w:rPr>
         <w:t xml:space="preserve"> on a given map</w:t>
       </w:r>
       <w:r>
         <w:rPr>
+          <w:strike/>
           <w:lang w:val="en-US"/>
         </w:rPr>
         <w:t xml:space="preserve"> will use </w:t>
@@ -1093,6 +1194,7 @@
       <w:proofErr w:type="spellStart"/>
       <w:r>
         <w:rPr>
+          <w:strike/>
           <w:lang w:val="en-US"/>
         </w:rPr>
         <w:t>Location.addExit</w:t>
@@ -1100,12 +1202,14 @@
       <w:proofErr w:type="spellEnd"/>
       <w:r>
         <w:rPr>
+          <w:strike/>
           <w:lang w:val="en-US"/>
         </w:rPr>
         <w:t xml:space="preserve"> to add a new exit to the map</w:t>
       </w:r>
       <w:r>
         <w:rPr>
+          <w:strike/>
           <w:lang w:val="en-US"/>
         </w:rPr>
         <w:t>.</w:t>
@@ -1119,11 +1223,13 @@
           <w:numId w:val="1"/>
         </w:numPr>
         <w:rPr>
-          <w:lang w:val="en-US"/>
-        </w:rPr>
-      </w:pPr>
-      <w:r>
-        <w:rPr>
+          <w:strike/>
+          <w:lang w:val="en-US"/>
+        </w:rPr>
+      </w:pPr>
+      <w:r>
+        <w:rPr>
+          <w:strike/>
           <w:lang w:val="en-US"/>
         </w:rPr>
         <w:t>Location of the car on the other map will be the destination for that exit.</w:t>
@@ -1442,13 +1548,7 @@
         <w:rPr>
           <w:lang w:val="en-US"/>
         </w:rPr>
-        <w:t xml:space="preserve"> </w:t>
-      </w:r>
-      <w:r>
-        <w:rPr>
-          <w:lang w:val="en-US"/>
-        </w:rPr>
-        <w:t>action execution will call the shoot method in the specific firearm subclass. The exact results of this will depend on the firearm in question, but it will be a new menu with a variety of options</w:t>
+        <w:t xml:space="preserve"> action execution will call the shoot method in the specific firearm subclass. The exact results of this will depend on the firearm in question, but it will be a new menu with a variety of options</w:t>
       </w:r>
     </w:p>
     <w:p>
@@ -1466,6 +1566,7 @@
         <w:rPr>
           <w:lang w:val="en-US"/>
         </w:rPr>
+        <w:lastRenderedPageBreak/>
         <w:t xml:space="preserve">Direction of fire for shotgun, </w:t>
       </w:r>
       <w:r>
@@ -1558,7 +1659,6 @@
         <w:rPr>
           <w:lang w:val="en-US"/>
         </w:rPr>
-        <w:lastRenderedPageBreak/>
         <w:t xml:space="preserve">Shoot method opens a menu showing the possible directions to shoot the gun, 1 2 3 4 6 7 8 9 using same directional </w:t>
       </w:r>
       <w:proofErr w:type="spellStart"/>
@@ -2114,6 +2214,291 @@
           <w:lang w:val="en-US"/>
         </w:rPr>
         <w:t>, as that’s more difficult than for the shotgun. Might add it if I get time.</w:t>
+      </w:r>
+    </w:p>
+    <w:p>
+      <w:pPr>
+        <w:rPr>
+          <w:lang w:val="en-US"/>
+        </w:rPr>
+      </w:pPr>
+    </w:p>
+    <w:p>
+      <w:pPr>
+        <w:rPr>
+          <w:lang w:val="en-US"/>
+        </w:rPr>
+      </w:pPr>
+      <w:r>
+        <w:rPr>
+          <w:lang w:val="en-US"/>
+        </w:rPr>
+        <w:t>ADDITIONS</w:t>
+      </w:r>
+    </w:p>
+    <w:p>
+      <w:pPr>
+        <w:rPr>
+          <w:lang w:val="en-US"/>
+        </w:rPr>
+      </w:pPr>
+      <w:r>
+        <w:rPr>
+          <w:lang w:val="en-US"/>
+        </w:rPr>
+        <w:t xml:space="preserve">Classes are first level </w:t>
+      </w:r>
+      <w:proofErr w:type="spellStart"/>
+      <w:r>
+        <w:rPr>
+          <w:lang w:val="en-US"/>
+        </w:rPr>
+        <w:t>dotpoint</w:t>
+      </w:r>
+      <w:proofErr w:type="spellEnd"/>
+      <w:r>
+        <w:rPr>
+          <w:lang w:val="en-US"/>
+        </w:rPr>
+        <w:t xml:space="preserve">. Methods are second level </w:t>
+      </w:r>
+      <w:proofErr w:type="spellStart"/>
+      <w:r>
+        <w:rPr>
+          <w:lang w:val="en-US"/>
+        </w:rPr>
+        <w:t>dotpoint</w:t>
+      </w:r>
+      <w:proofErr w:type="spellEnd"/>
+      <w:r>
+        <w:rPr>
+          <w:lang w:val="en-US"/>
+        </w:rPr>
+        <w:t xml:space="preserve">. Variables are third level </w:t>
+      </w:r>
+      <w:proofErr w:type="spellStart"/>
+      <w:r>
+        <w:rPr>
+          <w:lang w:val="en-US"/>
+        </w:rPr>
+        <w:t>dotpoint</w:t>
+      </w:r>
+      <w:proofErr w:type="spellEnd"/>
+      <w:r>
+        <w:rPr>
+          <w:lang w:val="en-US"/>
+        </w:rPr>
+        <w:t>.</w:t>
+      </w:r>
+    </w:p>
+    <w:p>
+      <w:pPr>
+        <w:rPr>
+          <w:lang w:val="en-US"/>
+        </w:rPr>
+      </w:pPr>
+      <w:r>
+        <w:rPr>
+          <w:lang w:val="en-US"/>
+        </w:rPr>
+        <w:lastRenderedPageBreak/>
+        <w:t xml:space="preserve">Italicized </w:t>
+      </w:r>
+      <w:r>
+        <w:rPr>
+          <w:lang w:val="en-US"/>
+        </w:rPr>
+        <w:t>items are</w:t>
+      </w:r>
+      <w:r>
+        <w:rPr>
+          <w:lang w:val="en-US"/>
+        </w:rPr>
+        <w:t xml:space="preserve"> new creations, and so all methods and variables may also be considered new, and so for convenience are not listed.</w:t>
+      </w:r>
+      <w:r>
+        <w:rPr>
+          <w:lang w:val="en-US"/>
+        </w:rPr>
+        <w:t xml:space="preserve"> square brackets are comments for understanding</w:t>
+      </w:r>
+    </w:p>
+    <w:p>
+      <w:pPr>
+        <w:pStyle w:val="ListParagraph"/>
+        <w:numPr>
+          <w:ilvl w:val="0"/>
+          <w:numId w:val="5"/>
+        </w:numPr>
+        <w:rPr>
+          <w:i/>
+          <w:iCs/>
+          <w:lang w:val="en-US"/>
+        </w:rPr>
+      </w:pPr>
+      <w:r>
+        <w:rPr>
+          <w:i/>
+          <w:iCs/>
+          <w:lang w:val="en-US"/>
+        </w:rPr>
+        <w:t>Concrete</w:t>
+      </w:r>
+    </w:p>
+    <w:p>
+      <w:pPr>
+        <w:pStyle w:val="ListParagraph"/>
+        <w:numPr>
+          <w:ilvl w:val="0"/>
+          <w:numId w:val="5"/>
+        </w:numPr>
+        <w:rPr>
+          <w:i/>
+          <w:iCs/>
+          <w:lang w:val="en-US"/>
+        </w:rPr>
+      </w:pPr>
+      <w:r>
+        <w:rPr>
+          <w:i/>
+          <w:iCs/>
+          <w:lang w:val="en-US"/>
+        </w:rPr>
+        <w:t>Wall</w:t>
+      </w:r>
+    </w:p>
+    <w:p>
+      <w:pPr>
+        <w:pStyle w:val="ListParagraph"/>
+        <w:numPr>
+          <w:ilvl w:val="0"/>
+          <w:numId w:val="5"/>
+        </w:numPr>
+        <w:rPr>
+          <w:i/>
+          <w:iCs/>
+          <w:lang w:val="en-US"/>
+        </w:rPr>
+      </w:pPr>
+      <w:r>
+        <w:rPr>
+          <w:i/>
+          <w:iCs/>
+          <w:lang w:val="en-US"/>
+        </w:rPr>
+        <w:t>Door</w:t>
+      </w:r>
+    </w:p>
+    <w:p>
+      <w:pPr>
+        <w:pStyle w:val="ListParagraph"/>
+        <w:numPr>
+          <w:ilvl w:val="0"/>
+          <w:numId w:val="5"/>
+        </w:numPr>
+        <w:rPr>
+          <w:lang w:val="en-US"/>
+        </w:rPr>
+      </w:pPr>
+      <w:r>
+        <w:rPr>
+          <w:i/>
+          <w:iCs/>
+          <w:lang w:val="en-US"/>
+        </w:rPr>
+        <w:t>Car</w:t>
+      </w:r>
+    </w:p>
+    <w:p>
+      <w:pPr>
+        <w:pStyle w:val="ListParagraph"/>
+        <w:numPr>
+          <w:ilvl w:val="0"/>
+          <w:numId w:val="5"/>
+        </w:numPr>
+        <w:rPr>
+          <w:lang w:val="en-US"/>
+        </w:rPr>
+      </w:pPr>
+      <w:r>
+        <w:rPr>
+          <w:lang w:val="en-US"/>
+        </w:rPr>
+        <w:t>Application</w:t>
+      </w:r>
+    </w:p>
+    <w:p>
+      <w:pPr>
+        <w:pStyle w:val="ListParagraph"/>
+        <w:numPr>
+          <w:ilvl w:val="2"/>
+          <w:numId w:val="5"/>
+        </w:numPr>
+        <w:rPr>
+          <w:i/>
+          <w:iCs/>
+          <w:lang w:val="en-US"/>
+        </w:rPr>
+      </w:pPr>
+      <w:r>
+        <w:rPr>
+          <w:i/>
+          <w:iCs/>
+          <w:lang w:val="en-US"/>
+        </w:rPr>
+        <w:t>map2</w:t>
+      </w:r>
+    </w:p>
+    <w:p>
+      <w:pPr>
+        <w:pStyle w:val="ListParagraph"/>
+        <w:numPr>
+          <w:ilvl w:val="2"/>
+          <w:numId w:val="5"/>
+        </w:numPr>
+        <w:rPr>
+          <w:lang w:val="en-US"/>
+        </w:rPr>
+      </w:pPr>
+      <w:proofErr w:type="spellStart"/>
+      <w:r>
+        <w:rPr>
+          <w:lang w:val="en-US"/>
+        </w:rPr>
+        <w:t>groundFactory</w:t>
+      </w:r>
+      <w:proofErr w:type="spellEnd"/>
+      <w:r>
+        <w:rPr>
+          <w:lang w:val="en-US"/>
+        </w:rPr>
+        <w:t xml:space="preserve"> [</w:t>
+      </w:r>
+      <w:r>
+        <w:rPr>
+          <w:lang w:val="en-US"/>
+        </w:rPr>
+        <w:t xml:space="preserve">added new </w:t>
+      </w:r>
+      <w:proofErr w:type="spellStart"/>
+      <w:r>
+        <w:rPr>
+          <w:lang w:val="en-US"/>
+        </w:rPr>
+        <w:t>groundtype</w:t>
+      </w:r>
+      <w:proofErr w:type="spellEnd"/>
+      <w:r>
+        <w:rPr>
+          <w:lang w:val="en-US"/>
+        </w:rPr>
+        <w:t xml:space="preserve"> parameters</w:t>
+      </w:r>
+      <w:r>
+        <w:rPr>
+          <w:lang w:val="en-US"/>
+        </w:rPr>
+        <w:t>]</w:t>
       </w:r>
     </w:p>
     <w:sectPr>
@@ -2405,6 +2790,232 @@
     </w:lvl>
   </w:abstractNum>
   <w:abstractNum w:abstractNumId="2" w15:restartNumberingAfterBreak="0">
+    <w:nsid w:val="311769C8"/>
+    <w:multiLevelType w:val="hybridMultilevel"/>
+    <w:tmpl w:val="D4E26D2C"/>
+    <w:lvl w:ilvl="0" w:tplc="0C090001">
+      <w:start w:val="1"/>
+      <w:numFmt w:val="bullet"/>
+      <w:lvlText w:val=""/>
+      <w:lvlJc w:val="left"/>
+      <w:pPr>
+        <w:ind w:left="720" w:hanging="360"/>
+      </w:pPr>
+      <w:rPr>
+        <w:rFonts w:ascii="Symbol" w:hAnsi="Symbol" w:hint="default"/>
+      </w:rPr>
+    </w:lvl>
+    <w:lvl w:ilvl="1" w:tplc="0C090003">
+      <w:start w:val="1"/>
+      <w:numFmt w:val="bullet"/>
+      <w:lvlText w:val="o"/>
+      <w:lvlJc w:val="left"/>
+      <w:pPr>
+        <w:ind w:left="1440" w:hanging="360"/>
+      </w:pPr>
+      <w:rPr>
+        <w:rFonts w:ascii="Courier New" w:hAnsi="Courier New" w:cs="Courier New" w:hint="default"/>
+      </w:rPr>
+    </w:lvl>
+    <w:lvl w:ilvl="2" w:tplc="0C090005">
+      <w:start w:val="1"/>
+      <w:numFmt w:val="bullet"/>
+      <w:lvlText w:val=""/>
+      <w:lvlJc w:val="left"/>
+      <w:pPr>
+        <w:ind w:left="2160" w:hanging="360"/>
+      </w:pPr>
+      <w:rPr>
+        <w:rFonts w:ascii="Wingdings" w:hAnsi="Wingdings" w:hint="default"/>
+      </w:rPr>
+    </w:lvl>
+    <w:lvl w:ilvl="3" w:tplc="0C090001" w:tentative="1">
+      <w:start w:val="1"/>
+      <w:numFmt w:val="bullet"/>
+      <w:lvlText w:val=""/>
+      <w:lvlJc w:val="left"/>
+      <w:pPr>
+        <w:ind w:left="2880" w:hanging="360"/>
+      </w:pPr>
+      <w:rPr>
+        <w:rFonts w:ascii="Symbol" w:hAnsi="Symbol" w:hint="default"/>
+      </w:rPr>
+    </w:lvl>
+    <w:lvl w:ilvl="4" w:tplc="0C090003" w:tentative="1">
+      <w:start w:val="1"/>
+      <w:numFmt w:val="bullet"/>
+      <w:lvlText w:val="o"/>
+      <w:lvlJc w:val="left"/>
+      <w:pPr>
+        <w:ind w:left="3600" w:hanging="360"/>
+      </w:pPr>
+      <w:rPr>
+        <w:rFonts w:ascii="Courier New" w:hAnsi="Courier New" w:cs="Courier New" w:hint="default"/>
+      </w:rPr>
+    </w:lvl>
+    <w:lvl w:ilvl="5" w:tplc="0C090005" w:tentative="1">
+      <w:start w:val="1"/>
+      <w:numFmt w:val="bullet"/>
+      <w:lvlText w:val=""/>
+      <w:lvlJc w:val="left"/>
+      <w:pPr>
+        <w:ind w:left="4320" w:hanging="360"/>
+      </w:pPr>
+      <w:rPr>
+        <w:rFonts w:ascii="Wingdings" w:hAnsi="Wingdings" w:hint="default"/>
+      </w:rPr>
+    </w:lvl>
+    <w:lvl w:ilvl="6" w:tplc="0C090001" w:tentative="1">
+      <w:start w:val="1"/>
+      <w:numFmt w:val="bullet"/>
+      <w:lvlText w:val=""/>
+      <w:lvlJc w:val="left"/>
+      <w:pPr>
+        <w:ind w:left="5040" w:hanging="360"/>
+      </w:pPr>
+      <w:rPr>
+        <w:rFonts w:ascii="Symbol" w:hAnsi="Symbol" w:hint="default"/>
+      </w:rPr>
+    </w:lvl>
+    <w:lvl w:ilvl="7" w:tplc="0C090003" w:tentative="1">
+      <w:start w:val="1"/>
+      <w:numFmt w:val="bullet"/>
+      <w:lvlText w:val="o"/>
+      <w:lvlJc w:val="left"/>
+      <w:pPr>
+        <w:ind w:left="5760" w:hanging="360"/>
+      </w:pPr>
+      <w:rPr>
+        <w:rFonts w:ascii="Courier New" w:hAnsi="Courier New" w:cs="Courier New" w:hint="default"/>
+      </w:rPr>
+    </w:lvl>
+    <w:lvl w:ilvl="8" w:tplc="0C090005" w:tentative="1">
+      <w:start w:val="1"/>
+      <w:numFmt w:val="bullet"/>
+      <w:lvlText w:val=""/>
+      <w:lvlJc w:val="left"/>
+      <w:pPr>
+        <w:ind w:left="6480" w:hanging="360"/>
+      </w:pPr>
+      <w:rPr>
+        <w:rFonts w:ascii="Wingdings" w:hAnsi="Wingdings" w:hint="default"/>
+      </w:rPr>
+    </w:lvl>
+  </w:abstractNum>
+  <w:abstractNum w:abstractNumId="3" w15:restartNumberingAfterBreak="0">
+    <w:nsid w:val="39FF3CFF"/>
+    <w:multiLevelType w:val="hybridMultilevel"/>
+    <w:tmpl w:val="93B64BC4"/>
+    <w:lvl w:ilvl="0" w:tplc="0C090001">
+      <w:start w:val="1"/>
+      <w:numFmt w:val="bullet"/>
+      <w:lvlText w:val=""/>
+      <w:lvlJc w:val="left"/>
+      <w:pPr>
+        <w:ind w:left="720" w:hanging="360"/>
+      </w:pPr>
+      <w:rPr>
+        <w:rFonts w:ascii="Symbol" w:hAnsi="Symbol" w:hint="default"/>
+      </w:rPr>
+    </w:lvl>
+    <w:lvl w:ilvl="1" w:tplc="0C090003">
+      <w:start w:val="1"/>
+      <w:numFmt w:val="bullet"/>
+      <w:lvlText w:val="o"/>
+      <w:lvlJc w:val="left"/>
+      <w:pPr>
+        <w:ind w:left="1440" w:hanging="360"/>
+      </w:pPr>
+      <w:rPr>
+        <w:rFonts w:ascii="Courier New" w:hAnsi="Courier New" w:cs="Courier New" w:hint="default"/>
+      </w:rPr>
+    </w:lvl>
+    <w:lvl w:ilvl="2" w:tplc="0C090005">
+      <w:start w:val="1"/>
+      <w:numFmt w:val="bullet"/>
+      <w:lvlText w:val=""/>
+      <w:lvlJc w:val="left"/>
+      <w:pPr>
+        <w:ind w:left="2160" w:hanging="360"/>
+      </w:pPr>
+      <w:rPr>
+        <w:rFonts w:ascii="Wingdings" w:hAnsi="Wingdings" w:hint="default"/>
+      </w:rPr>
+    </w:lvl>
+    <w:lvl w:ilvl="3" w:tplc="0C090001" w:tentative="1">
+      <w:start w:val="1"/>
+      <w:numFmt w:val="bullet"/>
+      <w:lvlText w:val=""/>
+      <w:lvlJc w:val="left"/>
+      <w:pPr>
+        <w:ind w:left="2880" w:hanging="360"/>
+      </w:pPr>
+      <w:rPr>
+        <w:rFonts w:ascii="Symbol" w:hAnsi="Symbol" w:hint="default"/>
+      </w:rPr>
+    </w:lvl>
+    <w:lvl w:ilvl="4" w:tplc="0C090003" w:tentative="1">
+      <w:start w:val="1"/>
+      <w:numFmt w:val="bullet"/>
+      <w:lvlText w:val="o"/>
+      <w:lvlJc w:val="left"/>
+      <w:pPr>
+        <w:ind w:left="3600" w:hanging="360"/>
+      </w:pPr>
+      <w:rPr>
+        <w:rFonts w:ascii="Courier New" w:hAnsi="Courier New" w:cs="Courier New" w:hint="default"/>
+      </w:rPr>
+    </w:lvl>
+    <w:lvl w:ilvl="5" w:tplc="0C090005" w:tentative="1">
+      <w:start w:val="1"/>
+      <w:numFmt w:val="bullet"/>
+      <w:lvlText w:val=""/>
+      <w:lvlJc w:val="left"/>
+      <w:pPr>
+        <w:ind w:left="4320" w:hanging="360"/>
+      </w:pPr>
+      <w:rPr>
+        <w:rFonts w:ascii="Wingdings" w:hAnsi="Wingdings" w:hint="default"/>
+      </w:rPr>
+    </w:lvl>
+    <w:lvl w:ilvl="6" w:tplc="0C090001" w:tentative="1">
+      <w:start w:val="1"/>
+      <w:numFmt w:val="bullet"/>
+      <w:lvlText w:val=""/>
+      <w:lvlJc w:val="left"/>
+      <w:pPr>
+        <w:ind w:left="5040" w:hanging="360"/>
+      </w:pPr>
+      <w:rPr>
+        <w:rFonts w:ascii="Symbol" w:hAnsi="Symbol" w:hint="default"/>
+      </w:rPr>
+    </w:lvl>
+    <w:lvl w:ilvl="7" w:tplc="0C090003" w:tentative="1">
+      <w:start w:val="1"/>
+      <w:numFmt w:val="bullet"/>
+      <w:lvlText w:val="o"/>
+      <w:lvlJc w:val="left"/>
+      <w:pPr>
+        <w:ind w:left="5760" w:hanging="360"/>
+      </w:pPr>
+      <w:rPr>
+        <w:rFonts w:ascii="Courier New" w:hAnsi="Courier New" w:cs="Courier New" w:hint="default"/>
+      </w:rPr>
+    </w:lvl>
+    <w:lvl w:ilvl="8" w:tplc="0C090005" w:tentative="1">
+      <w:start w:val="1"/>
+      <w:numFmt w:val="bullet"/>
+      <w:lvlText w:val=""/>
+      <w:lvlJc w:val="left"/>
+      <w:pPr>
+        <w:ind w:left="6480" w:hanging="360"/>
+      </w:pPr>
+      <w:rPr>
+        <w:rFonts w:ascii="Wingdings" w:hAnsi="Wingdings" w:hint="default"/>
+      </w:rPr>
+    </w:lvl>
+  </w:abstractNum>
+  <w:abstractNum w:abstractNumId="4" w15:restartNumberingAfterBreak="0">
     <w:nsid w:val="70FC3847"/>
     <w:multiLevelType w:val="hybridMultilevel"/>
     <w:tmpl w:val="71FEA652"/>
@@ -2524,7 +3135,13 @@
     <w:abstractNumId w:val="0"/>
   </w:num>
   <w:num w:numId="3">
+    <w:abstractNumId w:val="4"/>
+  </w:num>
+  <w:num w:numId="4">
     <w:abstractNumId w:val="2"/>
+  </w:num>
+  <w:num w:numId="5">
+    <w:abstractNumId w:val="3"/>
   </w:num>
 </w:numbering>
 </file>

</xml_diff>

<commit_message>
Implemented Sniper Rifle aiming loss upon taking damage.
</commit_message>
<xml_diff>
--- a/design-docs/A3 dot points.docx
+++ b/design-docs/A3 dot points.docx
@@ -709,21 +709,7 @@
         <w:rPr>
           <w:lang w:val="en-US"/>
         </w:rPr>
-        <w:t xml:space="preserve">Existing ground types are Dirt, which is a floor and allows players to walk on it, tree which has a growth property, and Fence, which overrides </w:t>
-      </w:r>
-      <w:proofErr w:type="spellStart"/>
-      <w:r>
-        <w:rPr>
-          <w:lang w:val="en-US"/>
-        </w:rPr>
-        <w:t>canEnterActor</w:t>
-      </w:r>
-      <w:proofErr w:type="spellEnd"/>
-      <w:r>
-        <w:rPr>
-          <w:lang w:val="en-US"/>
-        </w:rPr>
-        <w:t xml:space="preserve"> to return false, making it impassible.</w:t>
+        <w:t>Existing ground types are Dirt, which is a floor and allows players to walk on it, tree which has a growth property, and Fence, which overrides canEnterActor to return false, making it impassible.</w:t>
       </w:r>
     </w:p>
     <w:p>
@@ -856,21 +842,7 @@
         <w:rPr>
           <w:lang w:val="en-US"/>
         </w:rPr>
-        <w:t xml:space="preserve">These components will be added to the existing instantiation of </w:t>
-      </w:r>
-      <w:proofErr w:type="spellStart"/>
-      <w:r>
-        <w:rPr>
-          <w:lang w:val="en-US"/>
-        </w:rPr>
-        <w:t>groundFactory</w:t>
-      </w:r>
-      <w:proofErr w:type="spellEnd"/>
-      <w:r>
-        <w:rPr>
-          <w:lang w:val="en-US"/>
-        </w:rPr>
-        <w:t>, in Application</w:t>
+        <w:t>These components will be added to the existing instantiation of groundFactory, in Application</w:t>
       </w:r>
     </w:p>
     <w:p>
@@ -900,35 +872,7 @@
         <w:rPr>
           <w:lang w:val="en-US"/>
         </w:rPr>
-        <w:t xml:space="preserve"> gameMap2, will be an instantiation of </w:t>
-      </w:r>
-      <w:proofErr w:type="spellStart"/>
-      <w:r>
-        <w:rPr>
-          <w:lang w:val="en-US"/>
-        </w:rPr>
-        <w:t>GameMap</w:t>
-      </w:r>
-      <w:proofErr w:type="spellEnd"/>
-      <w:r>
-        <w:rPr>
-          <w:lang w:val="en-US"/>
-        </w:rPr>
-        <w:t xml:space="preserve"> in the same manner as the existing </w:t>
-      </w:r>
-      <w:proofErr w:type="spellStart"/>
-      <w:r>
-        <w:rPr>
-          <w:lang w:val="en-US"/>
-        </w:rPr>
-        <w:t>gameMap</w:t>
-      </w:r>
-      <w:proofErr w:type="spellEnd"/>
-      <w:r>
-        <w:rPr>
-          <w:lang w:val="en-US"/>
-        </w:rPr>
-        <w:t xml:space="preserve"> in Application</w:t>
+        <w:t xml:space="preserve"> gameMap2, will be an instantiation of GameMap in the same manner as the existing gameMap in Application</w:t>
       </w:r>
     </w:p>
     <w:p>
@@ -982,21 +926,7 @@
         <w:rPr>
           <w:lang w:val="en-US"/>
         </w:rPr>
-        <w:t xml:space="preserve">REVISION – I think I want to make this a </w:t>
-      </w:r>
-      <w:proofErr w:type="spellStart"/>
-      <w:r>
-        <w:rPr>
-          <w:lang w:val="en-US"/>
-        </w:rPr>
-        <w:t>MoveActorAction</w:t>
-      </w:r>
-      <w:proofErr w:type="spellEnd"/>
-      <w:r>
-        <w:rPr>
-          <w:lang w:val="en-US"/>
-        </w:rPr>
-        <w:t xml:space="preserve"> instead. Less hacky, better for duplication if more cars need implementation. Car class and ability to call said action should be tied together.</w:t>
+        <w:t>REVISION – I think I want to make this a MoveActorAction instead. Less hacky, better for duplication if more cars need implementation. Car class and ability to call said action should be tied together.</w:t>
       </w:r>
     </w:p>
     <w:p>
@@ -1014,35 +944,7 @@
         <w:rPr>
           <w:lang w:val="en-US"/>
         </w:rPr>
-        <w:t xml:space="preserve">REWORKED – </w:t>
-      </w:r>
-      <w:proofErr w:type="gramStart"/>
-      <w:r>
-        <w:rPr>
-          <w:lang w:val="en-US"/>
-        </w:rPr>
-        <w:t>it’s</w:t>
-      </w:r>
-      <w:proofErr w:type="gramEnd"/>
-      <w:r>
-        <w:rPr>
-          <w:lang w:val="en-US"/>
-        </w:rPr>
-        <w:t xml:space="preserve"> an item now. Benefits of this include no dependency on </w:t>
-      </w:r>
-      <w:proofErr w:type="spellStart"/>
-      <w:r>
-        <w:rPr>
-          <w:lang w:val="en-US"/>
-        </w:rPr>
-        <w:t>Groundfactory</w:t>
-      </w:r>
-      <w:proofErr w:type="spellEnd"/>
-      <w:r>
-        <w:rPr>
-          <w:lang w:val="en-US"/>
-        </w:rPr>
-        <w:t>, no chance for the exit location and car sprite to mismatch, and better DRY adherence.</w:t>
+        <w:t>REWORKED – it’s an item now. Benefits of this include no dependency on Groundfactory, no chance for the exit location and car sprite to mismatch, and better DRY adherence.</w:t>
       </w:r>
     </w:p>
     <w:p>
@@ -1082,23 +984,7 @@
           <w:strike/>
           <w:lang w:val="en-US"/>
         </w:rPr>
-        <w:t xml:space="preserve">This is because the car itself does not move, and Exit class will be used to travel between maps, and searching for valid Exits in </w:t>
-      </w:r>
-      <w:proofErr w:type="spellStart"/>
-      <w:r>
-        <w:rPr>
-          <w:strike/>
-          <w:lang w:val="en-US"/>
-        </w:rPr>
-        <w:t>processActorTurn</w:t>
-      </w:r>
-      <w:proofErr w:type="spellEnd"/>
-      <w:r>
-        <w:rPr>
-          <w:strike/>
-          <w:lang w:val="en-US"/>
-        </w:rPr>
-        <w:t xml:space="preserve"> in World searches the current </w:t>
+        <w:t xml:space="preserve">This is because the car itself does not move, and Exit class will be used to travel between maps, and searching for valid Exits in processActorTurn in World searches the current </w:t>
       </w:r>
       <w:r>
         <w:rPr>
@@ -1127,21 +1013,12 @@
           <w:lang w:val="en-US"/>
         </w:rPr>
       </w:pPr>
-      <w:proofErr w:type="gramStart"/>
       <w:r>
         <w:rPr>
           <w:strike/>
           <w:lang w:val="en-US"/>
         </w:rPr>
-        <w:t>Therefore</w:t>
-      </w:r>
-      <w:proofErr w:type="gramEnd"/>
-      <w:r>
-        <w:rPr>
-          <w:strike/>
-          <w:lang w:val="en-US"/>
-        </w:rPr>
-        <w:t xml:space="preserve"> basing map travel Exits on location will not need a separate new </w:t>
+        <w:t xml:space="preserve">Therefore basing map travel Exits on location will not need a separate new </w:t>
       </w:r>
       <w:r>
         <w:rPr>
@@ -1189,23 +1066,7 @@
           <w:strike/>
           <w:lang w:val="en-US"/>
         </w:rPr>
-        <w:t xml:space="preserve"> will use </w:t>
-      </w:r>
-      <w:proofErr w:type="spellStart"/>
-      <w:r>
-        <w:rPr>
-          <w:strike/>
-          <w:lang w:val="en-US"/>
-        </w:rPr>
-        <w:t>Location.addExit</w:t>
-      </w:r>
-      <w:proofErr w:type="spellEnd"/>
-      <w:r>
-        <w:rPr>
-          <w:strike/>
-          <w:lang w:val="en-US"/>
-        </w:rPr>
-        <w:t xml:space="preserve"> to add a new exit to the map</w:t>
+        <w:t xml:space="preserve"> will use Location.addExit to add a new exit to the map</w:t>
       </w:r>
       <w:r>
         <w:rPr>
@@ -1262,21 +1123,7 @@
         <w:rPr>
           <w:lang w:val="en-US"/>
         </w:rPr>
-        <w:t xml:space="preserve">Humans may also be sprinkled as they </w:t>
-      </w:r>
-      <w:proofErr w:type="gramStart"/>
-      <w:r>
-        <w:rPr>
-          <w:lang w:val="en-US"/>
-        </w:rPr>
-        <w:t>won’t</w:t>
-      </w:r>
-      <w:proofErr w:type="gramEnd"/>
-      <w:r>
-        <w:rPr>
-          <w:lang w:val="en-US"/>
-        </w:rPr>
-        <w:t xml:space="preserve"> pick up firearms.</w:t>
+        <w:t>Humans may also be sprinkled as they won’t pick up firearms.</w:t>
       </w:r>
     </w:p>
     <w:p>
@@ -1344,21 +1191,7 @@
         <w:rPr>
           <w:lang w:val="en-US"/>
         </w:rPr>
-        <w:t xml:space="preserve"> and RED, by removing the need to rewrite menu commands for each </w:t>
-      </w:r>
-      <w:proofErr w:type="gramStart"/>
-      <w:r>
-        <w:rPr>
-          <w:lang w:val="en-US"/>
-        </w:rPr>
-        <w:t>firearm, and</w:t>
-      </w:r>
-      <w:proofErr w:type="gramEnd"/>
-      <w:r>
-        <w:rPr>
-          <w:lang w:val="en-US"/>
-        </w:rPr>
-        <w:t xml:space="preserve"> ensuring that future implementation of firearms will always be dependent on a consistent, unchanging abstraction.</w:t>
+        <w:t xml:space="preserve"> and RED, by removing the need to rewrite menu commands for each firearm, and ensuring that future implementation of firearms will always be dependent on a consistent, unchanging abstraction.</w:t>
       </w:r>
     </w:p>
     <w:p>
@@ -1396,35 +1229,17 @@
         </w:rPr>
         <w:t xml:space="preserve">New class, </w:t>
       </w:r>
-      <w:proofErr w:type="spellStart"/>
-      <w:r>
-        <w:rPr>
-          <w:lang w:val="en-US"/>
-        </w:rPr>
-        <w:t>ReadyWeapon</w:t>
-      </w:r>
-      <w:proofErr w:type="spellEnd"/>
-      <w:r>
-        <w:rPr>
-          <w:lang w:val="en-US"/>
-        </w:rPr>
-        <w:t xml:space="preserve"> action. A check for a Firearm will need to be made in </w:t>
-      </w:r>
-      <w:proofErr w:type="spellStart"/>
-      <w:proofErr w:type="gramStart"/>
-      <w:r>
-        <w:rPr>
-          <w:lang w:val="en-US"/>
-        </w:rPr>
-        <w:t>world.ProcessActorTurn</w:t>
-      </w:r>
-      <w:proofErr w:type="spellEnd"/>
-      <w:proofErr w:type="gramEnd"/>
-      <w:r>
-        <w:rPr>
-          <w:lang w:val="en-US"/>
-        </w:rPr>
-        <w:t>(). If there is a firearm in player inventory,</w:t>
+      <w:r>
+        <w:rPr>
+          <w:lang w:val="en-US"/>
+        </w:rPr>
+        <w:t>ReadyFirearmAction</w:t>
+      </w:r>
+      <w:r>
+        <w:rPr>
+          <w:lang w:val="en-US"/>
+        </w:rPr>
+        <w:t>. A check for a Firearm will need to be made in world.ProcessActorTurn(). If there is a firearm in player inventory,</w:t>
       </w:r>
       <w:r>
         <w:rPr>
@@ -1444,25 +1259,11 @@
         </w:rPr>
         <w:t xml:space="preserve">one </w:t>
       </w:r>
-      <w:proofErr w:type="spellStart"/>
-      <w:r>
-        <w:rPr>
-          <w:lang w:val="en-US"/>
-        </w:rPr>
-        <w:t>ReadyWeapon</w:t>
-      </w:r>
-      <w:proofErr w:type="spellEnd"/>
-      <w:r>
-        <w:rPr>
-          <w:lang w:val="en-US"/>
-        </w:rPr>
-        <w:t xml:space="preserve"> </w:t>
-      </w:r>
-      <w:r>
-        <w:rPr>
-          <w:lang w:val="en-US"/>
-        </w:rPr>
-        <w:t>action</w:t>
+      <w:r>
+        <w:rPr>
+          <w:lang w:val="en-US"/>
+        </w:rPr>
+        <w:t>ReadyFirearmAction</w:t>
       </w:r>
       <w:r>
         <w:rPr>
@@ -1474,18 +1275,8 @@
         <w:rPr>
           <w:lang w:val="en-US"/>
         </w:rPr>
-        <w:t xml:space="preserve"> can be added to actions list passed to </w:t>
-      </w:r>
-      <w:proofErr w:type="spellStart"/>
-      <w:proofErr w:type="gramStart"/>
-      <w:r>
-        <w:rPr>
-          <w:lang w:val="en-US"/>
-        </w:rPr>
-        <w:t>actor.playturn</w:t>
-      </w:r>
-      <w:proofErr w:type="spellEnd"/>
-      <w:proofErr w:type="gramEnd"/>
+        <w:t xml:space="preserve"> can be added to actions list passed to actor.playturn</w:t>
+      </w:r>
       <w:r>
         <w:rPr>
           <w:lang w:val="en-US"/>
@@ -1508,21 +1299,7 @@
         <w:rPr>
           <w:lang w:val="en-US"/>
         </w:rPr>
-        <w:t xml:space="preserve">This will be dependent on a check for if the actor is human, as zombies </w:t>
-      </w:r>
-      <w:proofErr w:type="gramStart"/>
-      <w:r>
-        <w:rPr>
-          <w:lang w:val="en-US"/>
-        </w:rPr>
-        <w:t>can’t</w:t>
-      </w:r>
-      <w:proofErr w:type="gramEnd"/>
-      <w:r>
-        <w:rPr>
-          <w:lang w:val="en-US"/>
-        </w:rPr>
-        <w:t xml:space="preserve"> shoot guns.</w:t>
+        <w:t>This will be dependent on a check for if the actor is human, as zombies can’t shoot guns.</w:t>
       </w:r>
     </w:p>
     <w:p>
@@ -1536,19 +1313,17 @@
           <w:lang w:val="en-US"/>
         </w:rPr>
       </w:pPr>
-      <w:proofErr w:type="spellStart"/>
-      <w:r>
-        <w:rPr>
-          <w:lang w:val="en-US"/>
-        </w:rPr>
-        <w:t>ReadyWeapon</w:t>
-      </w:r>
-      <w:proofErr w:type="spellEnd"/>
-      <w:r>
-        <w:rPr>
-          <w:lang w:val="en-US"/>
-        </w:rPr>
-        <w:t xml:space="preserve"> action execution will call the shoot method in the specific firearm subclass. The exact results of this will depend on the firearm in question, but it will be a new menu with a variety of options</w:t>
+      <w:r>
+        <w:rPr>
+          <w:lang w:val="en-US"/>
+        </w:rPr>
+        <w:t xml:space="preserve">ReadyFirearmAction </w:t>
+      </w:r>
+      <w:r>
+        <w:rPr>
+          <w:lang w:val="en-US"/>
+        </w:rPr>
+        <w:t>execution will call the shoot method in the specific firearm subclass. The exact results of this will depend on the firearm in question, but it will be a new menu with a variety of options</w:t>
       </w:r>
     </w:p>
     <w:p>
@@ -1627,21 +1402,7 @@
         <w:rPr>
           <w:lang w:val="en-US"/>
         </w:rPr>
-        <w:t xml:space="preserve">75 damage seems reasonable, </w:t>
-      </w:r>
-      <w:proofErr w:type="gramStart"/>
-      <w:r>
-        <w:rPr>
-          <w:lang w:val="en-US"/>
-        </w:rPr>
-        <w:t>it’s</w:t>
-      </w:r>
-      <w:proofErr w:type="gramEnd"/>
-      <w:r>
-        <w:rPr>
-          <w:lang w:val="en-US"/>
-        </w:rPr>
-        <w:t xml:space="preserve"> a big chunk but not a 1hko as specified.</w:t>
+        <w:t>75 damage seems reasonable, it’s a big chunk but not a 1hko as specified.</w:t>
       </w:r>
     </w:p>
     <w:p>
@@ -1659,21 +1420,7 @@
         <w:rPr>
           <w:lang w:val="en-US"/>
         </w:rPr>
-        <w:t xml:space="preserve">Shoot method opens a menu showing the possible directions to shoot the gun, 1 2 3 4 6 7 8 9 using same directional </w:t>
-      </w:r>
-      <w:proofErr w:type="spellStart"/>
-      <w:r>
-        <w:rPr>
-          <w:lang w:val="en-US"/>
-        </w:rPr>
-        <w:t>keybinds</w:t>
-      </w:r>
-      <w:proofErr w:type="spellEnd"/>
-      <w:r>
-        <w:rPr>
-          <w:lang w:val="en-US"/>
-        </w:rPr>
-        <w:t xml:space="preserve"> as walking.</w:t>
+        <w:t>Shoot method opens a menu showing the possible directions to shoot the gun, 1 2 3 4 6 7 8 9 using same directional keybinds as walking.</w:t>
       </w:r>
     </w:p>
     <w:p>
@@ -1709,49 +1456,7 @@
         <w:rPr>
           <w:lang w:val="en-US"/>
         </w:rPr>
-        <w:t xml:space="preserve">Spread of damage to next tile dependent on </w:t>
-      </w:r>
-      <w:proofErr w:type="spellStart"/>
-      <w:r>
-        <w:rPr>
-          <w:lang w:val="en-US"/>
-        </w:rPr>
-        <w:t>canEnterActor</w:t>
-      </w:r>
-      <w:proofErr w:type="spellEnd"/>
-      <w:r>
-        <w:rPr>
-          <w:lang w:val="en-US"/>
-        </w:rPr>
-        <w:t xml:space="preserve"> to ensure shots </w:t>
-      </w:r>
-      <w:proofErr w:type="gramStart"/>
-      <w:r>
-        <w:rPr>
-          <w:lang w:val="en-US"/>
-        </w:rPr>
-        <w:t>don’t</w:t>
-      </w:r>
-      <w:proofErr w:type="gramEnd"/>
-      <w:r>
-        <w:rPr>
-          <w:lang w:val="en-US"/>
-        </w:rPr>
-        <w:t xml:space="preserve"> go through walls, specific to which </w:t>
-      </w:r>
-      <w:proofErr w:type="spellStart"/>
-      <w:r>
-        <w:rPr>
-          <w:lang w:val="en-US"/>
-        </w:rPr>
-        <w:t>spreadline</w:t>
-      </w:r>
-      <w:proofErr w:type="spellEnd"/>
-      <w:r>
-        <w:rPr>
-          <w:lang w:val="en-US"/>
-        </w:rPr>
-        <w:t xml:space="preserve"> it is following as shown in diagram at doc top.</w:t>
+        <w:t>Spread of damage to next tile dependent on canEnterActor to ensure shots don’t go through walls, specific to which spreadline it is following as shown in diagram at doc top.</w:t>
       </w:r>
     </w:p>
     <w:p>
@@ -1765,19 +1470,11 @@
           <w:lang w:val="en-US"/>
         </w:rPr>
       </w:pPr>
-      <w:proofErr w:type="spellStart"/>
-      <w:r>
-        <w:rPr>
-          <w:lang w:val="en-US"/>
-        </w:rPr>
-        <w:t>Eg</w:t>
-      </w:r>
-      <w:proofErr w:type="spellEnd"/>
-      <w:r>
-        <w:rPr>
-          <w:lang w:val="en-US"/>
-        </w:rPr>
-        <w:t xml:space="preserve"> in north shot, if X at range 2 is blocked but not A at range 2, X at range 3 will not be included in damage but A at range 3 will.</w:t>
+      <w:r>
+        <w:rPr>
+          <w:lang w:val="en-US"/>
+        </w:rPr>
+        <w:t>Eg in north shot, if X at range 2 is blocked but not A at range 2, X at range 3 will not be included in damage but A at range 3 will.</w:t>
       </w:r>
     </w:p>
     <w:p>
@@ -1795,35 +1492,13 @@
         <w:rPr>
           <w:lang w:val="en-US"/>
         </w:rPr>
-        <w:t xml:space="preserve">Buck spread as depicted at top of doc, as it </w:t>
-      </w:r>
-      <w:proofErr w:type="gramStart"/>
-      <w:r>
-        <w:rPr>
-          <w:lang w:val="en-US"/>
-        </w:rPr>
-        <w:t>can’t</w:t>
-      </w:r>
-      <w:proofErr w:type="gramEnd"/>
-      <w:r>
-        <w:rPr>
-          <w:lang w:val="en-US"/>
-        </w:rPr>
-        <w:t xml:space="preserve"> be easily depicted in </w:t>
-      </w:r>
-      <w:proofErr w:type="spellStart"/>
-      <w:r>
-        <w:rPr>
-          <w:lang w:val="en-US"/>
-        </w:rPr>
-        <w:t>dotpoints</w:t>
-      </w:r>
-      <w:proofErr w:type="spellEnd"/>
-      <w:r>
-        <w:rPr>
-          <w:lang w:val="en-US"/>
-        </w:rPr>
-        <w:t xml:space="preserve"> or this font.</w:t>
+        <w:t xml:space="preserve">Buck spread as depicted at top of doc, as it can’t be easily depicted in </w:t>
+      </w:r>
+      <w:r>
+        <w:rPr>
+          <w:lang w:val="en-US"/>
+        </w:rPr>
+        <w:t>dotpoints or this font.</w:t>
       </w:r>
     </w:p>
     <w:p>
@@ -1951,19 +1626,11 @@
           <w:lang w:val="en-US"/>
         </w:rPr>
       </w:pPr>
-      <w:proofErr w:type="spellStart"/>
-      <w:r>
-        <w:rPr>
-          <w:lang w:val="en-US"/>
-        </w:rPr>
-        <w:t>aimLevel</w:t>
-      </w:r>
-      <w:proofErr w:type="spellEnd"/>
-      <w:r>
-        <w:rPr>
-          <w:lang w:val="en-US"/>
-        </w:rPr>
-        <w:t xml:space="preserve"> is stored in the rifle, again to reduce dependency</w:t>
+      <w:r>
+        <w:rPr>
+          <w:lang w:val="en-US"/>
+        </w:rPr>
+        <w:t>aimLevel is stored in the rifle, again to reduce dependency</w:t>
       </w:r>
     </w:p>
     <w:p>
@@ -1981,21 +1648,7 @@
         <w:rPr>
           <w:lang w:val="en-US"/>
         </w:rPr>
-        <w:t xml:space="preserve">if </w:t>
-      </w:r>
-      <w:proofErr w:type="spellStart"/>
-      <w:r>
-        <w:rPr>
-          <w:lang w:val="en-US"/>
-        </w:rPr>
-        <w:t>aimLevel</w:t>
-      </w:r>
-      <w:proofErr w:type="spellEnd"/>
-      <w:r>
-        <w:rPr>
-          <w:lang w:val="en-US"/>
-        </w:rPr>
-        <w:t xml:space="preserve"> = 1, the UI notes the current target, and offers the option to either fire or aim further</w:t>
+        <w:t>if aimLevel = 1, the UI notes the current target, and offers the option to either fire or aim further</w:t>
       </w:r>
     </w:p>
     <w:p>
@@ -2013,21 +1666,7 @@
         <w:rPr>
           <w:lang w:val="en-US"/>
         </w:rPr>
-        <w:t xml:space="preserve">if </w:t>
-      </w:r>
-      <w:proofErr w:type="spellStart"/>
-      <w:r>
-        <w:rPr>
-          <w:lang w:val="en-US"/>
-        </w:rPr>
-        <w:t>aimLevel</w:t>
-      </w:r>
-      <w:proofErr w:type="spellEnd"/>
-      <w:r>
-        <w:rPr>
-          <w:lang w:val="en-US"/>
-        </w:rPr>
-        <w:t xml:space="preserve"> = 2 only the option to fire is presented</w:t>
+        <w:t>if aimLevel = 2 only the option to fire is presented</w:t>
       </w:r>
     </w:p>
     <w:p>
@@ -2041,19 +1680,11 @@
           <w:lang w:val="en-US"/>
         </w:rPr>
       </w:pPr>
-      <w:proofErr w:type="spellStart"/>
-      <w:r>
-        <w:rPr>
-          <w:lang w:val="en-US"/>
-        </w:rPr>
-        <w:t>currentlyAiming</w:t>
-      </w:r>
-      <w:proofErr w:type="spellEnd"/>
-      <w:r>
-        <w:rPr>
-          <w:lang w:val="en-US"/>
-        </w:rPr>
-        <w:t xml:space="preserve"> will be a Boolean toggle added to Player to preserve aiming status.</w:t>
+      <w:r>
+        <w:rPr>
+          <w:lang w:val="en-US"/>
+        </w:rPr>
+        <w:t>currentlyAiming will be a Boolean toggle added to Player to preserve aiming status.</w:t>
       </w:r>
     </w:p>
     <w:p>
@@ -2067,89 +1698,17 @@
           <w:lang w:val="en-US"/>
         </w:rPr>
       </w:pPr>
-      <w:proofErr w:type="spellStart"/>
-      <w:r>
-        <w:rPr>
-          <w:lang w:val="en-US"/>
-        </w:rPr>
-        <w:t>playTurn</w:t>
-      </w:r>
-      <w:proofErr w:type="spellEnd"/>
-      <w:r>
-        <w:rPr>
-          <w:lang w:val="en-US"/>
-        </w:rPr>
-        <w:t xml:space="preserve"> in player can be modified. It no longer simply returns </w:t>
-      </w:r>
-      <w:r>
-        <w:rPr>
-          <w:lang w:val="en-US"/>
-        </w:rPr>
-        <w:t xml:space="preserve">menu </w:t>
-      </w:r>
-      <w:proofErr w:type="gramStart"/>
-      <w:r>
-        <w:rPr>
-          <w:lang w:val="en-US"/>
-        </w:rPr>
-        <w:t>choice, but</w:t>
-      </w:r>
-      <w:proofErr w:type="gramEnd"/>
-      <w:r>
-        <w:rPr>
-          <w:lang w:val="en-US"/>
-        </w:rPr>
-        <w:t xml:space="preserve"> stores it and checks </w:t>
-      </w:r>
-      <w:proofErr w:type="spellStart"/>
-      <w:r>
-        <w:rPr>
-          <w:lang w:val="en-US"/>
-        </w:rPr>
-        <w:t>currentlyAiming</w:t>
-      </w:r>
-      <w:proofErr w:type="spellEnd"/>
-      <w:r>
-        <w:rPr>
-          <w:lang w:val="en-US"/>
-        </w:rPr>
-        <w:t xml:space="preserve"> before returning the stored menu choice. If the menu choice is not to aim further or fire, </w:t>
-      </w:r>
-      <w:proofErr w:type="spellStart"/>
-      <w:r>
-        <w:rPr>
-          <w:lang w:val="en-US"/>
-        </w:rPr>
-        <w:t>currentlyAiming</w:t>
-      </w:r>
-      <w:proofErr w:type="spellEnd"/>
-      <w:r>
-        <w:rPr>
-          <w:lang w:val="en-US"/>
-        </w:rPr>
-        <w:t xml:space="preserve"> can be flipped and a method called </w:t>
-      </w:r>
-      <w:proofErr w:type="spellStart"/>
-      <w:proofErr w:type="gramStart"/>
-      <w:r>
-        <w:rPr>
-          <w:lang w:val="en-US"/>
-        </w:rPr>
-        <w:t>clearTarget</w:t>
-      </w:r>
-      <w:proofErr w:type="spellEnd"/>
-      <w:r>
-        <w:rPr>
-          <w:lang w:val="en-US"/>
-        </w:rPr>
-        <w:t>(</w:t>
-      </w:r>
-      <w:proofErr w:type="gramEnd"/>
-      <w:r>
-        <w:rPr>
-          <w:lang w:val="en-US"/>
-        </w:rPr>
-        <w:t>) called in the rifle, which does what it sounds like.</w:t>
+      <w:r>
+        <w:rPr>
+          <w:lang w:val="en-US"/>
+        </w:rPr>
+        <w:t xml:space="preserve">playTurn in player can be modified. It no longer simply returns </w:t>
+      </w:r>
+      <w:r>
+        <w:rPr>
+          <w:lang w:val="en-US"/>
+        </w:rPr>
+        <w:t>menu choice, but stores it and checks currentlyAiming before returning the stored menu choice. If the menu choice is not to aim further or fire, currentlyAiming can be flipped and a method called clearTarget() called in the rifle, which does what it sounds like.</w:t>
       </w:r>
     </w:p>
     <w:p>
@@ -2167,21 +1726,7 @@
         <w:rPr>
           <w:lang w:val="en-US"/>
         </w:rPr>
-        <w:t xml:space="preserve">This way, the Player and the Rifle only interact when something </w:t>
-      </w:r>
-      <w:proofErr w:type="gramStart"/>
-      <w:r>
-        <w:rPr>
-          <w:lang w:val="en-US"/>
-        </w:rPr>
-        <w:t>actually needs</w:t>
-      </w:r>
-      <w:proofErr w:type="gramEnd"/>
-      <w:r>
-        <w:rPr>
-          <w:lang w:val="en-US"/>
-        </w:rPr>
-        <w:t xml:space="preserve"> to be done to either. The rifle is not changing values in the player for every turn of aiming, and the player is not checking their rifle every time they move regardless of circumstance. Fulfills RED.</w:t>
+        <w:t>This way, the Player and the Rifle only interact when something actually needs to be done to either. The rifle is not changing values in the player for every turn of aiming, and the player is not checking their rifle every time they move regardless of circumstance. Fulfills RED.</w:t>
       </w:r>
     </w:p>
     <w:p>
@@ -2199,21 +1744,7 @@
         <w:rPr>
           <w:lang w:val="en-US"/>
         </w:rPr>
-        <w:t xml:space="preserve">No plans to implement terrain collision </w:t>
-      </w:r>
-      <w:proofErr w:type="gramStart"/>
-      <w:r>
-        <w:rPr>
-          <w:lang w:val="en-US"/>
-        </w:rPr>
-        <w:t>as yet</w:t>
-      </w:r>
-      <w:proofErr w:type="gramEnd"/>
-      <w:r>
-        <w:rPr>
-          <w:lang w:val="en-US"/>
-        </w:rPr>
-        <w:t>, as that’s more difficult than for the shotgun. Might add it if I get time.</w:t>
+        <w:t>No plans to implement terrain collision as yet, as that’s more difficult than for the shotgun. Might add it if I get time.</w:t>
       </w:r>
     </w:p>
     <w:p>
@@ -2246,49 +1777,7 @@
         <w:rPr>
           <w:lang w:val="en-US"/>
         </w:rPr>
-        <w:t xml:space="preserve">Classes are first level </w:t>
-      </w:r>
-      <w:proofErr w:type="spellStart"/>
-      <w:r>
-        <w:rPr>
-          <w:lang w:val="en-US"/>
-        </w:rPr>
-        <w:t>dotpoint</w:t>
-      </w:r>
-      <w:proofErr w:type="spellEnd"/>
-      <w:r>
-        <w:rPr>
-          <w:lang w:val="en-US"/>
-        </w:rPr>
-        <w:t xml:space="preserve">. Methods are second level </w:t>
-      </w:r>
-      <w:proofErr w:type="spellStart"/>
-      <w:r>
-        <w:rPr>
-          <w:lang w:val="en-US"/>
-        </w:rPr>
-        <w:t>dotpoint</w:t>
-      </w:r>
-      <w:proofErr w:type="spellEnd"/>
-      <w:r>
-        <w:rPr>
-          <w:lang w:val="en-US"/>
-        </w:rPr>
-        <w:t xml:space="preserve">. Variables are third level </w:t>
-      </w:r>
-      <w:proofErr w:type="spellStart"/>
-      <w:r>
-        <w:rPr>
-          <w:lang w:val="en-US"/>
-        </w:rPr>
-        <w:t>dotpoint</w:t>
-      </w:r>
-      <w:proofErr w:type="spellEnd"/>
-      <w:r>
-        <w:rPr>
-          <w:lang w:val="en-US"/>
-        </w:rPr>
-        <w:t>.</w:t>
+        <w:t>Classes are first level dotpoint. Methods are second level dotpoint. Variables are third level dotpoint.</w:t>
       </w:r>
     </w:p>
     <w:p>
@@ -2460,45 +1949,311 @@
           <w:lang w:val="en-US"/>
         </w:rPr>
       </w:pPr>
-      <w:proofErr w:type="spellStart"/>
-      <w:r>
-        <w:rPr>
-          <w:lang w:val="en-US"/>
-        </w:rPr>
-        <w:t>groundFactory</w:t>
-      </w:r>
-      <w:proofErr w:type="spellEnd"/>
-      <w:r>
-        <w:rPr>
-          <w:lang w:val="en-US"/>
-        </w:rPr>
-        <w:t xml:space="preserve"> [</w:t>
-      </w:r>
-      <w:r>
-        <w:rPr>
-          <w:lang w:val="en-US"/>
-        </w:rPr>
-        <w:t xml:space="preserve">added new </w:t>
-      </w:r>
-      <w:proofErr w:type="spellStart"/>
-      <w:r>
-        <w:rPr>
-          <w:lang w:val="en-US"/>
-        </w:rPr>
-        <w:t>groundtype</w:t>
-      </w:r>
-      <w:proofErr w:type="spellEnd"/>
-      <w:r>
-        <w:rPr>
-          <w:lang w:val="en-US"/>
-        </w:rPr>
-        <w:t xml:space="preserve"> parameters</w:t>
+      <w:r>
+        <w:rPr>
+          <w:lang w:val="en-US"/>
+        </w:rPr>
+        <w:t>groundFactory [</w:t>
+      </w:r>
+      <w:r>
+        <w:rPr>
+          <w:lang w:val="en-US"/>
+        </w:rPr>
+        <w:t>added new groundtype parameters</w:t>
       </w:r>
       <w:r>
         <w:rPr>
           <w:lang w:val="en-US"/>
         </w:rPr>
         <w:t>]</w:t>
+      </w:r>
+    </w:p>
+    <w:p>
+      <w:pPr>
+        <w:pStyle w:val="ListParagraph"/>
+        <w:numPr>
+          <w:ilvl w:val="0"/>
+          <w:numId w:val="5"/>
+        </w:numPr>
+        <w:rPr>
+          <w:lang w:val="en-US"/>
+        </w:rPr>
+      </w:pPr>
+      <w:r>
+        <w:rPr>
+          <w:i/>
+          <w:iCs/>
+          <w:lang w:val="en-US"/>
+        </w:rPr>
+        <w:t>Firearm</w:t>
+      </w:r>
+    </w:p>
+    <w:p>
+      <w:pPr>
+        <w:pStyle w:val="ListParagraph"/>
+        <w:numPr>
+          <w:ilvl w:val="0"/>
+          <w:numId w:val="5"/>
+        </w:numPr>
+        <w:rPr>
+          <w:lang w:val="en-US"/>
+        </w:rPr>
+      </w:pPr>
+      <w:r>
+        <w:rPr>
+          <w:i/>
+          <w:iCs/>
+          <w:lang w:val="en-US"/>
+        </w:rPr>
+        <w:t>Shotgun</w:t>
+      </w:r>
+    </w:p>
+    <w:p>
+      <w:pPr>
+        <w:pStyle w:val="ListParagraph"/>
+        <w:numPr>
+          <w:ilvl w:val="0"/>
+          <w:numId w:val="5"/>
+        </w:numPr>
+        <w:rPr>
+          <w:lang w:val="en-US"/>
+        </w:rPr>
+      </w:pPr>
+      <w:r>
+        <w:rPr>
+          <w:i/>
+          <w:iCs/>
+          <w:lang w:val="en-US"/>
+        </w:rPr>
+        <w:t>SniperRifle</w:t>
+      </w:r>
+    </w:p>
+    <w:p>
+      <w:pPr>
+        <w:pStyle w:val="ListParagraph"/>
+        <w:numPr>
+          <w:ilvl w:val="0"/>
+          <w:numId w:val="5"/>
+        </w:numPr>
+        <w:rPr>
+          <w:lang w:val="en-US"/>
+        </w:rPr>
+      </w:pPr>
+      <w:r>
+        <w:rPr>
+          <w:i/>
+          <w:iCs/>
+          <w:lang w:val="en-US"/>
+        </w:rPr>
+        <w:t>Ammo</w:t>
+      </w:r>
+    </w:p>
+    <w:p>
+      <w:pPr>
+        <w:pStyle w:val="ListParagraph"/>
+        <w:numPr>
+          <w:ilvl w:val="0"/>
+          <w:numId w:val="5"/>
+        </w:numPr>
+        <w:rPr>
+          <w:lang w:val="en-US"/>
+        </w:rPr>
+      </w:pPr>
+      <w:r>
+        <w:rPr>
+          <w:i/>
+          <w:iCs/>
+          <w:lang w:val="en-US"/>
+        </w:rPr>
+        <w:t>ShotgunAmmo</w:t>
+      </w:r>
+    </w:p>
+    <w:p>
+      <w:pPr>
+        <w:pStyle w:val="ListParagraph"/>
+        <w:numPr>
+          <w:ilvl w:val="0"/>
+          <w:numId w:val="5"/>
+        </w:numPr>
+        <w:rPr>
+          <w:lang w:val="en-US"/>
+        </w:rPr>
+      </w:pPr>
+      <w:r>
+        <w:rPr>
+          <w:i/>
+          <w:iCs/>
+          <w:lang w:val="en-US"/>
+        </w:rPr>
+        <w:t>RifleAmmo</w:t>
+      </w:r>
+    </w:p>
+    <w:p>
+      <w:pPr>
+        <w:pStyle w:val="ListParagraph"/>
+        <w:numPr>
+          <w:ilvl w:val="0"/>
+          <w:numId w:val="5"/>
+        </w:numPr>
+        <w:rPr>
+          <w:lang w:val="en-US"/>
+        </w:rPr>
+      </w:pPr>
+      <w:r>
+        <w:rPr>
+          <w:i/>
+          <w:iCs/>
+          <w:lang w:val="en-US"/>
+        </w:rPr>
+        <w:t>ReadyFirearmAction</w:t>
+      </w:r>
+    </w:p>
+    <w:p>
+      <w:pPr>
+        <w:pStyle w:val="ListParagraph"/>
+        <w:numPr>
+          <w:ilvl w:val="0"/>
+          <w:numId w:val="5"/>
+        </w:numPr>
+        <w:rPr>
+          <w:lang w:val="en-US"/>
+        </w:rPr>
+      </w:pPr>
+      <w:r>
+        <w:rPr>
+          <w:lang w:val="en-US"/>
+        </w:rPr>
+        <w:t>Player</w:t>
+      </w:r>
+    </w:p>
+    <w:p>
+      <w:pPr>
+        <w:pStyle w:val="ListParagraph"/>
+        <w:numPr>
+          <w:ilvl w:val="2"/>
+          <w:numId w:val="5"/>
+        </w:numPr>
+        <w:rPr>
+          <w:i/>
+          <w:iCs/>
+          <w:lang w:val="en-US"/>
+        </w:rPr>
+      </w:pPr>
+      <w:r>
+        <w:rPr>
+          <w:i/>
+          <w:iCs/>
+          <w:lang w:val="en-US"/>
+        </w:rPr>
+        <w:t>aimStatus</w:t>
+      </w:r>
+    </w:p>
+    <w:p>
+      <w:pPr>
+        <w:pStyle w:val="ListParagraph"/>
+        <w:numPr>
+          <w:ilvl w:val="1"/>
+          <w:numId w:val="5"/>
+        </w:numPr>
+        <w:rPr>
+          <w:lang w:val="en-US"/>
+        </w:rPr>
+      </w:pPr>
+      <w:r>
+        <w:rPr>
+          <w:lang w:val="en-US"/>
+        </w:rPr>
+        <w:t>playTurn [added a check for firearms in inventory, and adds a readyfirearmaction to actions if so]</w:t>
+      </w:r>
+    </w:p>
+    <w:p>
+      <w:pPr>
+        <w:pStyle w:val="ListParagraph"/>
+        <w:numPr>
+          <w:ilvl w:val="1"/>
+          <w:numId w:val="5"/>
+        </w:numPr>
+        <w:rPr>
+          <w:i/>
+          <w:iCs/>
+          <w:lang w:val="en-US"/>
+        </w:rPr>
+      </w:pPr>
+      <w:r>
+        <w:rPr>
+          <w:i/>
+          <w:iCs/>
+          <w:lang w:val="en-US"/>
+        </w:rPr>
+        <w:t>getAimStatus</w:t>
+      </w:r>
+    </w:p>
+    <w:p>
+      <w:pPr>
+        <w:pStyle w:val="ListParagraph"/>
+        <w:numPr>
+          <w:ilvl w:val="1"/>
+          <w:numId w:val="5"/>
+        </w:numPr>
+        <w:rPr>
+          <w:i/>
+          <w:iCs/>
+          <w:lang w:val="en-US"/>
+        </w:rPr>
+      </w:pPr>
+      <w:r>
+        <w:rPr>
+          <w:i/>
+          <w:iCs/>
+          <w:lang w:val="en-US"/>
+        </w:rPr>
+        <w:t>setAimStatus</w:t>
+      </w:r>
+    </w:p>
+    <w:p>
+      <w:pPr>
+        <w:pStyle w:val="ListParagraph"/>
+        <w:numPr>
+          <w:ilvl w:val="0"/>
+          <w:numId w:val="5"/>
+        </w:numPr>
+        <w:rPr>
+          <w:lang w:val="en-US"/>
+        </w:rPr>
+      </w:pPr>
+      <w:r>
+        <w:rPr>
+          <w:i/>
+          <w:iCs/>
+          <w:lang w:val="en-US"/>
+        </w:rPr>
+        <w:t>FireShotgunAction</w:t>
+      </w:r>
+    </w:p>
+    <w:p>
+      <w:pPr>
+        <w:rPr>
+          <w:lang w:val="en-US"/>
+        </w:rPr>
+      </w:pPr>
+    </w:p>
+    <w:p>
+      <w:pPr>
+        <w:rPr>
+          <w:lang w:val="en-US"/>
+        </w:rPr>
+      </w:pPr>
+      <w:r>
+        <w:rPr>
+          <w:lang w:val="en-US"/>
+        </w:rPr>
+        <w:t xml:space="preserve">Can fold limbLoss into a Zombie Hurt() override to avoid downcasting! </w:t>
+      </w:r>
+      <w:r>
+        <w:rPr>
+          <w:lang w:val="en-US"/>
+        </w:rPr>
+        <w:t>But that would require rebuilding old design docs. Will do if I have time.</w:t>
       </w:r>
     </w:p>
     <w:sectPr>

</xml_diff>